<commit_message>
update with coolpink program
</commit_message>
<xml_diff>
--- a/lab1/Lab1.docx
+++ b/lab1/Lab1.docx
@@ -1370,39 +1370,54 @@
       <w:pPr>
         <w:rPr>
           <w:rFonts w:ascii="Times New Roman" w:hAnsi="Times New Roman" w:cs="Times New Roman"/>
-          <w:lang w:val="ru-RU"/>
         </w:rPr>
       </w:pPr>
       <w:r>
         <w:rPr>
-          <w:rFonts w:ascii="Times New Roman"/>
-          <w:sz w:val="4"/>
+          <w:rFonts w:ascii="Times New Roman" w:hAnsi="Times New Roman" w:cs="Times New Roman"/>
+          <w:lang w:val="en-US"/>
         </w:rPr>
+        <w:t>H1</w:t>
+      </w:r>
+    </w:p>
+    <w:p>
+      <w:pPr>
+        <w:rPr>
+          <w:rFonts w:ascii="Times New Roman" w:hAnsi="Times New Roman" w:cs="Times New Roman"/>
+        </w:rPr>
+      </w:pPr>
+      <w:r>
+        <w:rPr>
+          <w:rFonts w:ascii="Times New Roman" w:hAnsi="Times New Roman" w:cs="Times New Roman"/>
+        </w:rPr>
+        <w:t>Нерівність для ентропії: 2.03176582043426 &lt; H &lt; 2.10604809541833</w:t>
+      </w:r>
+    </w:p>
+    <w:p>
+      <w:pPr>
+        <w:rPr>
+          <w:rFonts w:ascii="Times New Roman" w:hAnsi="Times New Roman" w:cs="Times New Roman"/>
+          <w:lang w:val="en-US"/>
+        </w:rPr>
+      </w:pPr>
+      <w:r>
         <w:drawing>
-          <wp:anchor distT="0" distB="0" distL="0" distR="0" simplePos="0" relativeHeight="251661312" behindDoc="1" locked="0" layoutInCell="1" allowOverlap="1" wp14:anchorId="67C621F4" wp14:editId="20E9B51D">
-            <wp:simplePos x="0" y="0"/>
-            <wp:positionH relativeFrom="margin">
-              <wp:align>left</wp:align>
-            </wp:positionH>
-            <wp:positionV relativeFrom="paragraph">
-              <wp:posOffset>4107622</wp:posOffset>
-            </wp:positionV>
-            <wp:extent cx="5953217" cy="3850957"/>
-            <wp:effectExtent l="0" t="0" r="0" b="0"/>
-            <wp:wrapTopAndBottom/>
-            <wp:docPr id="559248601" name="Image 8" descr="Изображение выглядит как текст, снимок экрана, программное обеспечение, веб-страница&#10;&#10;Содержимое, созданное искусственным интеллектом, может быть неверным."/>
+          <wp:inline distT="0" distB="0" distL="0" distR="0" wp14:anchorId="01745495" wp14:editId="4A534432">
+            <wp:extent cx="5731510" cy="3709670"/>
+            <wp:effectExtent l="0" t="0" r="2540" b="5080"/>
+            <wp:docPr id="1009591594" name="Рисунок 1" descr="Изображение выглядит как текст, снимок экрана, программное обеспечение, веб-страница&#10;&#10;Содержимое, созданное искусственным интеллектом, может быть неверным."/>
             <wp:cNvGraphicFramePr>
-              <a:graphicFrameLocks xmlns:a="http://schemas.openxmlformats.org/drawingml/2006/main"/>
+              <a:graphicFrameLocks xmlns:a="http://schemas.openxmlformats.org/drawingml/2006/main" noChangeAspect="1"/>
             </wp:cNvGraphicFramePr>
             <a:graphic xmlns:a="http://schemas.openxmlformats.org/drawingml/2006/main">
               <a:graphicData uri="http://schemas.openxmlformats.org/drawingml/2006/picture">
                 <pic:pic xmlns:pic="http://schemas.openxmlformats.org/drawingml/2006/picture">
                   <pic:nvPicPr>
-                    <pic:cNvPr id="559248601" name="Image 8" descr="Изображение выглядит как текст, снимок экрана, программное обеспечение, веб-страница&#10;&#10;Содержимое, созданное искусственным интеллектом, может быть неверным."/>
+                    <pic:cNvPr id="1009591594" name="Рисунок 1" descr="Изображение выглядит как текст, снимок экрана, программное обеспечение, веб-страница&#10;&#10;Содержимое, созданное искусственным интеллектом, может быть неверным."/>
                     <pic:cNvPicPr/>
                   </pic:nvPicPr>
                   <pic:blipFill>
-                    <a:blip r:embed="rId19" cstate="print"/>
+                    <a:blip r:embed="rId19"/>
                     <a:stretch>
                       <a:fillRect/>
                     </a:stretch>
@@ -1410,7 +1425,7 @@
                   <pic:spPr>
                     <a:xfrm>
                       <a:off x="0" y="0"/>
-                      <a:ext cx="5953217" cy="3850957"/>
+                      <a:ext cx="5731510" cy="3709670"/>
                     </a:xfrm>
                     <a:prstGeom prst="rect">
                       <a:avLst/>
@@ -1419,39 +1434,51 @@
                 </pic:pic>
               </a:graphicData>
             </a:graphic>
-          </wp:anchor>
+          </wp:inline>
         </w:drawing>
       </w:r>
+    </w:p>
+    <w:p>
+      <w:pPr>
+        <w:rPr>
+          <w:rFonts w:ascii="Times New Roman" w:hAnsi="Times New Roman" w:cs="Times New Roman"/>
+          <w:lang w:val="en-US"/>
+        </w:rPr>
+      </w:pPr>
       <w:r>
         <w:rPr>
-          <w:rFonts w:ascii="Times New Roman"/>
-          <w:sz w:val="4"/>
+          <w:rFonts w:ascii="Times New Roman" w:hAnsi="Times New Roman" w:cs="Times New Roman"/>
+          <w:lang w:val="en-US"/>
         </w:rPr>
+        <w:t>H2</w:t>
+      </w:r>
+    </w:p>
+    <w:p>
+      <w:pPr>
+        <w:rPr>
+          <w:rFonts w:ascii="Times New Roman" w:hAnsi="Times New Roman" w:cs="Times New Roman"/>
+          <w:lang w:val="ru-RU"/>
+        </w:rPr>
+      </w:pPr>
+      <w:r>
+        <w:lastRenderedPageBreak/>
         <w:drawing>
-          <wp:anchor distT="0" distB="0" distL="0" distR="0" simplePos="0" relativeHeight="251659264" behindDoc="1" locked="0" layoutInCell="1" allowOverlap="1" wp14:anchorId="1CA7DC13" wp14:editId="53DDD648">
-            <wp:simplePos x="0" y="0"/>
-            <wp:positionH relativeFrom="margin">
-              <wp:posOffset>-10819</wp:posOffset>
-            </wp:positionH>
-            <wp:positionV relativeFrom="paragraph">
-              <wp:posOffset>201</wp:posOffset>
-            </wp:positionV>
-            <wp:extent cx="5953125" cy="3850640"/>
-            <wp:effectExtent l="0" t="0" r="9525" b="0"/>
-            <wp:wrapSquare wrapText="bothSides"/>
-            <wp:docPr id="8" name="Image 8" descr="Изображение выглядит как текст, снимок экрана, программное обеспечение, веб-страница&#10;&#10;Содержимое, созданное искусственным интеллектом, может быть неверным."/>
+          <wp:inline distT="0" distB="0" distL="0" distR="0" wp14:anchorId="6C47B914" wp14:editId="79EAAC27">
+            <wp:extent cx="5731510" cy="3881120"/>
+            <wp:effectExtent l="0" t="0" r="2540" b="5080"/>
+            <wp:docPr id="1717416325" name="Рисунок 1" descr="Изображение выглядит как текст, снимок экрана, программное обеспечение, Веб-сайт&#10;&#10;Содержимое, созданное искусственным интеллектом, может быть неверным."/>
             <wp:cNvGraphicFramePr>
-              <a:graphicFrameLocks xmlns:a="http://schemas.openxmlformats.org/drawingml/2006/main"/>
+              <a:graphicFrameLocks xmlns:a="http://schemas.openxmlformats.org/drawingml/2006/main" noChangeAspect="1"/>
             </wp:cNvGraphicFramePr>
             <a:graphic xmlns:a="http://schemas.openxmlformats.org/drawingml/2006/main">
               <a:graphicData uri="http://schemas.openxmlformats.org/drawingml/2006/picture">
                 <pic:pic xmlns:pic="http://schemas.openxmlformats.org/drawingml/2006/picture">
                   <pic:nvPicPr>
-                    <pic:cNvPr id="8" name="Image 8" descr="Изображение выглядит как текст, снимок экрана, программное обеспечение, веб-страница&#10;&#10;Содержимое, созданное искусственным интеллектом, может быть неверным."/>
+                    <pic:cNvPr id="1717416325" name="Рисунок 1" descr="Изображение выглядит как текст, снимок экрана, программное обеспечение, Веб-сайт&#10;&#10;Содержимое, созданное искусственным интеллектом, может быть неверным."/>
                     <pic:cNvPicPr/>
                   </pic:nvPicPr>
                   <pic:blipFill>
-                    <a:blip r:embed="rId19" cstate="print"/>
+                    <a:blip r:embed="rId20"/>
                     <a:stretch>
                       <a:fillRect/>
                     </a:stretch>
@@ -1459,7 +1486,7 @@
                   <pic:spPr>
                     <a:xfrm>
                       <a:off x="0" y="0"/>
-                      <a:ext cx="5953125" cy="3850640"/>
+                      <a:ext cx="5731510" cy="3881120"/>
                     </a:xfrm>
                     <a:prstGeom prst="rect">
                       <a:avLst/>
@@ -1468,7 +1495,7 @@
                 </pic:pic>
               </a:graphicData>
             </a:graphic>
-          </wp:anchor>
+          </wp:inline>
         </w:drawing>
       </w:r>
     </w:p>
@@ -1476,32 +1503,41 @@
       <w:pPr>
         <w:rPr>
           <w:rFonts w:ascii="Times New Roman" w:hAnsi="Times New Roman" w:cs="Times New Roman"/>
-          <w:lang w:val="ru-RU"/>
+          <w:lang w:val="en-US"/>
         </w:rPr>
       </w:pPr>
       <w:r>
         <w:rPr>
-          <w:rFonts w:ascii="Times New Roman"/>
-          <w:sz w:val="20"/>
+          <w:rFonts w:ascii="Times New Roman" w:hAnsi="Times New Roman" w:cs="Times New Roman"/>
+          <w:lang w:val="en-US"/>
         </w:rPr>
-        <w:lastRenderedPageBreak/>
+        <w:t>H3</w:t>
+      </w:r>
+    </w:p>
+    <w:p>
+      <w:pPr>
+        <w:rPr>
+          <w:rFonts w:ascii="Times New Roman" w:hAnsi="Times New Roman" w:cs="Times New Roman"/>
+        </w:rPr>
+      </w:pPr>
+      <w:r>
         <w:drawing>
-          <wp:inline distT="0" distB="0" distL="0" distR="0" wp14:anchorId="52C160D7" wp14:editId="744C63EE">
-            <wp:extent cx="5731510" cy="3867035"/>
-            <wp:effectExtent l="0" t="0" r="2540" b="635"/>
-            <wp:docPr id="10" name="Image 10" descr="Изображение выглядит как текст, снимок экрана, программное обеспечение, веб-страница&#10;&#10;Содержимое, созданное искусственным интеллектом, может быть неверным."/>
+          <wp:inline distT="0" distB="0" distL="0" distR="0" wp14:anchorId="4B827066" wp14:editId="29111BF2">
+            <wp:extent cx="5731510" cy="3902075"/>
+            <wp:effectExtent l="0" t="0" r="2540" b="3175"/>
+            <wp:docPr id="1182951452" name="Рисунок 1" descr="Изображение выглядит как текст, снимок экрана, Веб-сайт, веб-страница&#10;&#10;Содержимое, созданное искусственным интеллектом, может быть неверным."/>
             <wp:cNvGraphicFramePr>
-              <a:graphicFrameLocks xmlns:a="http://schemas.openxmlformats.org/drawingml/2006/main"/>
+              <a:graphicFrameLocks xmlns:a="http://schemas.openxmlformats.org/drawingml/2006/main" noChangeAspect="1"/>
             </wp:cNvGraphicFramePr>
             <a:graphic xmlns:a="http://schemas.openxmlformats.org/drawingml/2006/main">
               <a:graphicData uri="http://schemas.openxmlformats.org/drawingml/2006/picture">
                 <pic:pic xmlns:pic="http://schemas.openxmlformats.org/drawingml/2006/picture">
                   <pic:nvPicPr>
-                    <pic:cNvPr id="10" name="Image 10" descr="Изображение выглядит как текст, снимок экрана, программное обеспечение, веб-страница&#10;&#10;Содержимое, созданное искусственным интеллектом, может быть неверным."/>
+                    <pic:cNvPr id="1182951452" name="Рисунок 1" descr="Изображение выглядит как текст, снимок экрана, Веб-сайт, веб-страница&#10;&#10;Содержимое, созданное искусственным интеллектом, может быть неверным."/>
                     <pic:cNvPicPr/>
                   </pic:nvPicPr>
                   <pic:blipFill>
-                    <a:blip r:embed="rId20" cstate="print"/>
+                    <a:blip r:embed="rId21"/>
                     <a:stretch>
                       <a:fillRect/>
                     </a:stretch>
@@ -1509,7 +1545,56 @@
                   <pic:spPr>
                     <a:xfrm>
                       <a:off x="0" y="0"/>
-                      <a:ext cx="5731510" cy="3867035"/>
+                      <a:ext cx="5731510" cy="3902075"/>
+                    </a:xfrm>
+                    <a:prstGeom prst="rect">
+                      <a:avLst/>
+                    </a:prstGeom>
+                  </pic:spPr>
+                </pic:pic>
+              </a:graphicData>
+            </a:graphic>
+          </wp:inline>
+        </w:drawing>
+      </w:r>
+    </w:p>
+    <w:p>
+      <w:pPr>
+        <w:rPr>
+          <w:rFonts w:ascii="Times New Roman" w:hAnsi="Times New Roman" w:cs="Times New Roman"/>
+          <w:lang w:val="en-US"/>
+        </w:rPr>
+      </w:pPr>
+      <w:r>
+        <w:rPr>
+          <w:rFonts w:ascii="Times New Roman" w:hAnsi="Times New Roman" w:cs="Times New Roman"/>
+        </w:rPr>
+        <w:lastRenderedPageBreak/>
+        <w:drawing>
+          <wp:inline distT="0" distB="0" distL="0" distR="0" wp14:anchorId="4E0B10BC" wp14:editId="579670F5">
+            <wp:extent cx="5731510" cy="1157605"/>
+            <wp:effectExtent l="0" t="0" r="2540" b="4445"/>
+            <wp:docPr id="8415626" name="Рисунок 1" descr="Изображение выглядит как текст, снимок экрана, Шрифт, черный&#10;&#10;Содержимое, созданное искусственным интеллектом, может быть неверным."/>
+            <wp:cNvGraphicFramePr>
+              <a:graphicFrameLocks xmlns:a="http://schemas.openxmlformats.org/drawingml/2006/main" noChangeAspect="1"/>
+            </wp:cNvGraphicFramePr>
+            <a:graphic xmlns:a="http://schemas.openxmlformats.org/drawingml/2006/main">
+              <a:graphicData uri="http://schemas.openxmlformats.org/drawingml/2006/picture">
+                <pic:pic xmlns:pic="http://schemas.openxmlformats.org/drawingml/2006/picture">
+                  <pic:nvPicPr>
+                    <pic:cNvPr id="8415626" name="Рисунок 1" descr="Изображение выглядит как текст, снимок экрана, Шрифт, черный&#10;&#10;Содержимое, созданное искусственным интеллектом, может быть неверным."/>
+                    <pic:cNvPicPr/>
+                  </pic:nvPicPr>
+                  <pic:blipFill>
+                    <a:blip r:embed="rId22"/>
+                    <a:stretch>
+                      <a:fillRect/>
+                    </a:stretch>
+                  </pic:blipFill>
+                  <pic:spPr>
+                    <a:xfrm>
+                      <a:off x="0" y="0"/>
+                      <a:ext cx="5731510" cy="1157605"/>
                     </a:xfrm>
                     <a:prstGeom prst="rect">
                       <a:avLst/>

</xml_diff>